<commit_message>
explaining ratio of geometric means better
</commit_message>
<xml_diff>
--- a/Editorial_AA_2017_AndreaePaceTextonly.docx
+++ b/Editorial_AA_2017_AndreaePaceTextonly.docx
@@ -206,7 +206,18 @@
     </w:p>
     <w:p>
       <w:pPr>
-        <w:pStyle w:val="BodyText"/>
+        <w:pStyle w:val="SourceCode"/>
+      </w:pPr>
+      <w:r>
+        <w:rPr>
+          <w:rStyle w:val="VerbatimChar"/>
+        </w:rPr>
+        <w:t xml:space="preserve">## Warning: package 'pacman' was built under R version 3.3.3</w:t>
+      </w:r>
+    </w:p>
+    <w:p>
+      <w:pPr>
+        <w:pStyle w:val="FirstParagraph"/>
       </w:pPr>
     </w:p>
     <w:p>
@@ -241,7 +252,7 @@
         <w:pStyle w:val="BodyText"/>
       </w:pPr>
       <w:r>
-        <w:t xml:space="preserve">We should expect the results of RCTs to vary, even if they investigate the same intervention in a similar population. Each RCT recruits patients by a convenience sample from a local subpopulation; it is not a random sample of the entire population who might receive the adjuvant. Furthermore, by pure chance alone, each RCT has a chance to over- or to under estimate the effect of an intervention. Also, larger and smaller studies will lead to more or less precise estimates of the intervention effect. Meta-analysis pools available RCTs to synthesize the evidence for a more precise and robust effect estimate. This may reduce uncertainty in the face of seemingly contradictory results. However, if the results and studies are to heterogeneous, evidence synthesis may be inappropriate. Such an approach is frequently critiques as mixing apples and oranges. Excessive between-study heterogeneity in meta-analysis raises concerns that the included studies are clinically and methodologically too different, making pooling all identified RCTs unreasonable. In the face of substantial between study differences in results, we should explore its possible causes</w:t>
+        <w:t xml:space="preserve">We should expect the results of RCTs to vary, even if they investigate the same intervention in a similar population. Each RCT recruits patients by a convenience sample from a local subpopulation; it is not a random sample of the entire population who might receive the adjuvant. Furthermore, by pure chance alone, each RCT has a chance to over- or to under-estimate the effect of an intervention. Also, larger and smaller studies will lead to more or less precise estimates of the intervention effect. Meta-analysis pools available RCTs to synthesize the evidence for a more precise and robust effect estimate. This may reduce uncertainty in the face of seemingly contradictory results. However, if the results and studies are too heterogeneous, evidence synthesis may be inappropriate. Such an approach is frequently critiqued as mixing apples and oranges. Excessive between-study heterogeneity in meta-analysis raises concerns that the included studies are clinically and methodologically too different, making pooling all identified RCTs unreasonable. In the face of substantial between study differences in results, we should explore its possible causes</w:t>
       </w:r>
       <w:r>
         <w:rPr>
@@ -449,7 +460,22 @@
         <w:t xml:space="preserve"> </w:t>
       </w:r>
       <w:r>
-        <w:t xml:space="preserve">reduction in morphine consumption, i.e. the ratio of mean morphine consumption in the experimental versus the control group. At higher baseline risk, an unchanged relative reduction would always correspond to a larger absolute reduction in the outcome, which should not be misinterpreted as baseline risk explaining effect differences</w:t>
+        <w:t xml:space="preserve">reduction in morphine consumption. We may hence consider the</w:t>
+      </w:r>
+      <w:r>
+        <w:t xml:space="preserve"> </w:t>
+      </w:r>
+      <w:r>
+        <w:rPr>
+          <w:i/>
+        </w:rPr>
+        <w:t xml:space="preserve">ratio</w:t>
+      </w:r>
+      <w:r>
+        <w:t xml:space="preserve"> </w:t>
+      </w:r>
+      <w:r>
+        <w:t xml:space="preserve">of the mean morphine consumption in the experimental versus in the control group. At higher baseline risk, an unchanged relative reduction would always correspond to a larger absolute reduction in the outcome, (which should not be misinterpreted as baseline risk explaining effect differences)</w:t>
       </w:r>
       <w:r>
         <w:rPr>
@@ -458,7 +484,16 @@
         <w:t xml:space="preserve">4</w:t>
       </w:r>
       <w:r>
-        <w:t xml:space="preserve">. A third approach to control for baseline risk is hence to consider ratio of (geometric) means instead of absolute mean reduction in morphine consumption.</w:t>
+        <w:t xml:space="preserve">. A third approach to control for baseline risk in meta-analysis of continuous outcomes is hence to pool the ratio of (geometric) means</w:t>
+      </w:r>
+      <w:r>
+        <w:rPr>
+          <w:vertAlign w:val="superscript"/>
+        </w:rPr>
+        <w:t xml:space="preserve">9</w:t>
+      </w:r>
+      <w:r>
+        <w:t xml:space="preserve">.</w:t>
       </w:r>
     </w:p>
     <w:p>
@@ -478,7 +513,7 @@
         <w:t xml:space="preserve"> </w:t>
       </w:r>
       <w:r>
-        <w:t xml:space="preserve">to investigate the heterogeneity between studies with a meta-regression using instead a</w:t>
+        <w:t xml:space="preserve">to investigate the heterogeneity between studies with a meta-regression using instead as</w:t>
       </w:r>
       <w:r>
         <w:t xml:space="preserve"> </w:t>
@@ -493,7 +528,7 @@
         <w:t xml:space="preserve"> </w:t>
       </w:r>
       <w:r>
-        <w:t xml:space="preserve">measure, the ratio of means</w:t>
+        <w:t xml:space="preserve">measure the ratio of (geometric) means</w:t>
       </w:r>
       <w:r>
         <w:rPr>
@@ -502,7 +537,7 @@
         <w:t xml:space="preserve">4</w:t>
       </w:r>
       <w:r>
-        <w:t xml:space="preserve">. We plotted the mean in the experimental versus the control group for each study, (on the logarithmic scale), color coding studies by surgery group and sizing them by the weight studies were given in the meta-regression. Studies below the dashed diagonal demonstrated benefit. Studies are sprayed around the black regression line, which has almost a slope of one. In conclusion, and in contrast to Doleman et alt</w:t>
+        <w:t xml:space="preserve">. The ratio of geometric means involves a logarithmic transformation, as we plotted the means in the experimental versus the control group for each study on the logarithmic scale. We color coded studies by surgery group and sized them by the weight studies were given in the meta-regression. Studies below the dashed diagonal demonstrated benefit. However, studies are sprayed around the black regression line, which has almost a slope of one. In conclusion, and in contrast to Doleman et alt</w:t>
       </w:r>
       <w:r>
         <w:rPr>
@@ -538,7 +573,7 @@
         <w:t xml:space="preserve"> </w:t>
       </w:r>
       <w:r>
-        <w:t xml:space="preserve">ratio of means could not explain between study variability (by reducing heterogeneity). The conclusion from the l'Abbe plot and our meta-regression is that baseline risk does not explain between-study differences in mean morphine reductions, when outcomes are expressed as a ratio of means.</w:t>
+        <w:t xml:space="preserve">ratio of means could not explain between study variability (by reducing heterogeneity). The conclusion from the l'Abbe plot and our meta-regression is that baseline risk does not explain between-study differences in mean morphine reductions, when outcomes are expressed as a ratio of (geometric) means.</w:t>
       </w:r>
     </w:p>
     <w:p>
@@ -2643,7 +2678,7 @@
     </w:lvl>
   </w:abstractNum>
   <w:abstractNum w:abstractNumId="990">
-    <w:nsid w:val="a8a07500"/>
+    <w:nsid w:val="acb83e8a"/>
     <w:multiLevelType w:val="multilevel"/>
     <w:lvl w:ilvl="0">
       <w:numFmt w:val="bullet"/>
@@ -2724,7 +2759,7 @@
     </w:lvl>
   </w:abstractNum>
   <w:abstractNum w:abstractNumId="991">
-    <w:nsid w:val="db831731"/>
+    <w:nsid w:val="63032353"/>
     <w:multiLevelType w:val="multilevel"/>
     <w:lvl w:ilvl="0">
       <w:numFmt w:val="bullet"/>

</xml_diff>

<commit_message>
refine Ratio of means explanation
</commit_message>
<xml_diff>
--- a/Editorial_AA_2017_AndreaePaceTextonly.docx
+++ b/Editorial_AA_2017_AndreaePaceTextonly.docx
@@ -484,7 +484,22 @@
         <w:t xml:space="preserve">4</w:t>
       </w:r>
       <w:r>
-        <w:t xml:space="preserve">. A third approach to control for baseline risk in meta-analysis of continuous outcomes is hence to pool the ratio of (geometric) means</w:t>
+        <w:t xml:space="preserve">. A third approach to control for baseline risk in meta-analysis of continuous outcomes is hence to pool the</w:t>
+      </w:r>
+      <w:r>
+        <w:t xml:space="preserve"> </w:t>
+      </w:r>
+      <w:r>
+        <w:rPr>
+          <w:i/>
+        </w:rPr>
+        <w:t xml:space="preserve">ratio of (geometric) means</w:t>
+      </w:r>
+      <w:r>
+        <w:t xml:space="preserve"> </w:t>
+      </w:r>
+      <w:r>
+        <w:t xml:space="preserve">(RoM)</w:t>
       </w:r>
       <w:r>
         <w:rPr>
@@ -493,7 +508,7 @@
         <w:t xml:space="preserve">9</w:t>
       </w:r>
       <w:r>
-        <w:t xml:space="preserve">.</w:t>
+        <w:t xml:space="preserve">. Figure 3 offers graphical intuition about the (RoM) and its use to explore between-study heterogeneity in meta-regression for evidence synthesis.</w:t>
       </w:r>
     </w:p>
     <w:p>
@@ -513,7 +528,7 @@
         <w:t xml:space="preserve"> </w:t>
       </w:r>
       <w:r>
-        <w:t xml:space="preserve">to investigate the heterogeneity between studies with a meta-regression using instead as</w:t>
+        <w:t xml:space="preserve">to investigate the heterogeneity between studies with a meta-regression, using the RoM as a</w:t>
       </w:r>
       <w:r>
         <w:t xml:space="preserve"> </w:t>
@@ -528,7 +543,7 @@
         <w:t xml:space="preserve"> </w:t>
       </w:r>
       <w:r>
-        <w:t xml:space="preserve">measure the ratio of (geometric) means</w:t>
+        <w:t xml:space="preserve">outcome measure</w:t>
       </w:r>
       <w:r>
         <w:rPr>
@@ -537,7 +552,22 @@
         <w:t xml:space="preserve">4</w:t>
       </w:r>
       <w:r>
-        <w:t xml:space="preserve">. The ratio of geometric means involves a logarithmic transformation, as we plotted the means in the experimental versus the control group for each study on the logarithmic scale. We color coded studies by surgery group and sized them by the weight studies were given in the meta-regression. Studies below the dashed diagonal demonstrated benefit. However, studies are sprayed around the black regression line, which has almost a slope of one. In conclusion, and in contrast to Doleman et alt</w:t>
+        <w:t xml:space="preserve">. The RoM involves a</w:t>
+      </w:r>
+      <w:r>
+        <w:t xml:space="preserve"> </w:t>
+      </w:r>
+      <w:r>
+        <w:rPr>
+          <w:i/>
+        </w:rPr>
+        <w:t xml:space="preserve">logarithmic</w:t>
+      </w:r>
+      <w:r>
+        <w:t xml:space="preserve"> </w:t>
+      </w:r>
+      <w:r>
+        <w:t xml:space="preserve">transformation, as we plotted the means in the experimental versus the control group for each study on the logarithmic scale. We color coded studies by surgery group and sized them by the weight studies were given in the meta-regression. Studies below the dashed diagonal demonstrated benefit. However, studies are sprayed around the black regression line, which has almost a slope of one. In conclusion, and in contrast to Doleman et alt</w:t>
       </w:r>
       <w:r>
         <w:rPr>
@@ -546,7 +576,7 @@
         <w:t xml:space="preserve">1</w:t>
       </w:r>
       <w:r>
-        <w:t xml:space="preserve">, this meta-regression explains only 2% of the between study variability, (and agrees with Doleman's own results when they performed meta-regression using ratio of means, [results not published]). Also Friedrich et alt</w:t>
+        <w:t xml:space="preserve">, this meta-regression explains only 2% of the between study variability, (and agrees with Doleman's own results when they performed meta-regression using RoM, [results not published]). Also Friedrich et alt</w:t>
       </w:r>
       <w:r>
         <w:rPr>
@@ -573,7 +603,7 @@
         <w:t xml:space="preserve"> </w:t>
       </w:r>
       <w:r>
-        <w:t xml:space="preserve">ratio of means could not explain between study variability (by reducing heterogeneity). The conclusion from the l'Abbe plot and our meta-regression is that baseline risk does not explain between-study differences in mean morphine reductions, when outcomes are expressed as a ratio of (geometric) means.</w:t>
+        <w:t xml:space="preserve">RoM could not explain between study variability (by reducing heterogeneity). The conclusion from the l'Abbe plot and our meta-regression is that baseline risk does not explain between-study differences in mean morphine reductions, when outcomes are expressed as a RoM.</w:t>
       </w:r>
     </w:p>
     <w:p>
@@ -1013,7 +1043,7 @@
         <w:pStyle w:val="FirstParagraph"/>
       </w:pPr>
       <w:r>
-        <w:t xml:space="preserve">L'Abbe plot investigates the heterogeneity between studies using the ratio of means, as a</w:t>
+        <w:t xml:space="preserve">L'Abbe plot investigates the heterogeneity between studies using the ratio of (geometric) means (R0M), as a</w:t>
       </w:r>
       <w:r>
         <w:t xml:space="preserve"> </w:t>
@@ -1028,7 +1058,7 @@
         <w:t xml:space="preserve"> </w:t>
       </w:r>
       <w:r>
-        <w:t xml:space="preserve">measure, plotting the mean in the experimental versus the control group for each study, (on the logarithmic scale). Studies are color coded by surgery group and sized by the weight studies were given in the meta-regression. Studies below the dashed diagonal demonstrated benefit. Studies are sprayed around the black regression line, which has almost a slope of one, as this meta-regression explains only 2% of the between study variability. Hence baseline risk does not explain between-study differences in mean morphine reductions, when outcomes are expressed as a ratio of means.</w:t>
+        <w:t xml:space="preserve">measure, plotting the mean in the experimental versus the control group for each study, (on the logarithmic scale). Studies are color coded by surgery group and sized by the weight studies were given in the meta-regression. Studies below the dashed diagonal demonstrated benefit. Studies are sprayed around the black regression line, which has almost a slope of one, as this meta-regression explains only 2% of the between study variability. Hence baseline risk does not explain between-study differences in mean morphine reductions, when outcomes are expressed as a RoM.</w:t>
       </w:r>
     </w:p>
     <w:p>
@@ -2678,7 +2708,7 @@
     </w:lvl>
   </w:abstractNum>
   <w:abstractNum w:abstractNumId="990">
-    <w:nsid w:val="acb83e8a"/>
+    <w:nsid w:val="2aac10b3"/>
     <w:multiLevelType w:val="multilevel"/>
     <w:lvl w:ilvl="0">
       <w:numFmt w:val="bullet"/>
@@ -2759,7 +2789,7 @@
     </w:lvl>
   </w:abstractNum>
   <w:abstractNum w:abstractNumId="991">
-    <w:nsid w:val="63032353"/>
+    <w:nsid w:val="ff718bd3"/>
     <w:multiLevelType w:val="multilevel"/>
     <w:lvl w:ilvl="0">
       <w:numFmt w:val="bullet"/>

</xml_diff>

<commit_message>
Nathan and mine copy edits implemented and spellcheck
</commit_message>
<xml_diff>
--- a/Editorial_AA_2017_AndreaePaceTextonly.docx
+++ b/Editorial_AA_2017_AndreaePaceTextonly.docx
@@ -278,7 +278,7 @@
         <w:t xml:space="preserve">3</w:t>
       </w:r>
       <w:r>
-        <w:t xml:space="preserve">: It is expected that different surgical procedures cause different amounts of pain. Populations undergoing different interventions for different diseases may vary in how they respond to pain, in their comorbidities, pharmacokinetics etc. Clearly, a population of elderly men following thoracotomy for lung cancer will differ from a population of young women after cesarean section. It follows that postoperative pain control should be tailored to the specific surgical intervention and the particular population. While this seems intuitive, it drastically reduces the number of available studies for clinical decision making on for a particular patient population undergoing a particular procedure. For example on thyroidectomy, Doleman et al.</w:t>
+        <w:t xml:space="preserve">: it is expected that different surgical procedures cause different amounts of pain. Populations undergoing different interventions for different diseases may vary in how they respond to pain, in their comorbidities, pharmacokinetics etc. Clearly, a population of elderly men following thoracotomy for lung cancer will differ from a population of young women after cesarean section. It follows that postoperative pain control should be tailored to the specific surgical intervention and the particular population. While this seems intuitive, it drastically reduces the number of available studies for clinical decision making on for a particular patient population undergoing a particular procedure. For example on thyroidectomy, Doleman et al.</w:t>
       </w:r>
       <w:r>
         <w:rPr>
@@ -594,7 +594,19 @@
         <w:t xml:space="preserve"> </w:t>
       </w:r>
       <w:r>
-        <w:t xml:space="preserve">transformation, as we plotted the means in the experimental versus the control group for each study on the logarithmic scale. We color coded studies by surgery group and sized them by the weight studies were given in the meta-regression. Studies below the dashed diagonal demonstrated benefit. However, studies are sprayed around the black regression line, which has almost a slope of one. In conclusion, and in contrast to Doleman et alt</w:t>
+        <w:t xml:space="preserve">transformation, as we plotted the means in the experimental versus the control group for each study on the</w:t>
+      </w:r>
+      <w:r>
+        <w:t xml:space="preserve"> </w:t>
+      </w:r>
+      <w:r>
+        <w:rPr>
+          <w:i/>
+        </w:rPr>
+        <w:t xml:space="preserve">logarithmic scale</w:t>
+      </w:r>
+      <w:r>
+        <w:t xml:space="preserve">. We color coded studies by surgery group and sized them by the weight studies were given in the meta-regression. Studies below the dashed diagonal demonstrated benefit. However, studies are sprayed around the black regression line, which has almost a slope of one. In conclusion, and in contrast to Doleman et alt</w:t>
       </w:r>
       <w:r>
         <w:rPr>
@@ -603,7 +615,7 @@
         <w:t xml:space="preserve">1</w:t>
       </w:r>
       <w:r>
-        <w:t xml:space="preserve">, this meta-regression explains only 2% of the between study variability, (and agrees with Doleman's own results when they performed meta-regression using RoM, [results not published]). Also Friedrich et alt</w:t>
+        <w:t xml:space="preserve">, this meta-regression explains only 2% of the between study variability, (and agrees with Doleman's own results when they performed meta-regression using RoM, [results not published]). Also, Friedrich et alt</w:t>
       </w:r>
       <w:r>
         <w:rPr>
@@ -659,7 +671,7 @@
         <w:t xml:space="preserve">1</w:t>
       </w:r>
       <w:r>
-        <w:t xml:space="preserve">. Their conclusions contradicts the dominant paradigm of procedure-specific postoperative pain control. What is more, Doleman et al.</w:t>
+        <w:t xml:space="preserve">. Their conclusions contradict the dominant paradigm of procedure-specific postoperative pain control. What is more, Doleman et al.</w:t>
       </w:r>
       <w:r>
         <w:rPr>
@@ -2735,7 +2747,7 @@
     </w:lvl>
   </w:abstractNum>
   <w:abstractNum w:abstractNumId="990">
-    <w:nsid w:val="f31f68a5"/>
+    <w:nsid w:val="401eae8d"/>
     <w:multiLevelType w:val="multilevel"/>
     <w:lvl w:ilvl="0">
       <w:numFmt w:val="bullet"/>
@@ -2816,7 +2828,7 @@
     </w:lvl>
   </w:abstractNum>
   <w:abstractNum w:abstractNumId="991">
-    <w:nsid w:val="248030f6"/>
+    <w:nsid w:val="18ab943e"/>
     <w:multiLevelType w:val="multilevel"/>
     <w:lvl w:ilvl="0">
       <w:numFmt w:val="bullet"/>

</xml_diff>

<commit_message>
updating the Figure caption
</commit_message>
<xml_diff>
--- a/Editorial_AA_2017_AndreaePaceTextonly.docx
+++ b/Editorial_AA_2017_AndreaePaceTextonly.docx
@@ -475,7 +475,7 @@
         <w:t xml:space="preserve"> </w:t>
       </w:r>
       <w:r>
-        <w:t xml:space="preserve">of the mean morphine consumption in the experimental versus in the control group. While at higher baseline risk, an unchanged relative reduction would always correspond to a larger absolute reduction in the outcome, this should not be misinterpreted as baseline risk explaining effect differences</w:t>
+        <w:t xml:space="preserve">of the mean morphine consumption in the experimental versus in the control group. While at higher baseline risk an unchanged relative reduction would always correspond to a larger absolute reduction in the outcome, this should not be misinterpreted as baseline risk explaining effect differences</w:t>
       </w:r>
       <w:r>
         <w:rPr>
@@ -606,7 +606,7 @@
         <w:t xml:space="preserve">logarithmic scale</w:t>
       </w:r>
       <w:r>
-        <w:t xml:space="preserve">. We color coded studies by surgery group and sized them by the weight studies were given in the meta-regression. Studies below the dashed diagonal demonstrated benefit. However, studies are sprayed around the black regression line, which has almost a slope of one. In conclusion, and in contrast to Doleman et alt</w:t>
+        <w:t xml:space="preserve">. We shape and color coded studies by surgery group and sized them by the weight studies were given in the meta-regression. Studies below the dashed diagonal demonstrated benefit. However, studies are sprayed around the black regression line, which has almost a slope of one. In conclusion, and in contrast to Doleman et alt</w:t>
       </w:r>
       <w:r>
         <w:rPr>
@@ -1097,7 +1097,7 @@
         <w:t xml:space="preserve"> </w:t>
       </w:r>
       <w:r>
-        <w:t xml:space="preserve">measure, plotting the mean in the experimental versus the control group for each study, (on the logarithmic scale). Studies are color coded by surgery group and sized by the weight studies were given in the meta-regression. Studies below the dashed diagonal demonstrated benefit. Studies are sprayed around the black regression line, which has almost a slope of one, as this meta-regression explains only 2% of the between study variability. Hence baseline risk does not explain between-study differences in mean morphine reductions, when outcomes are expressed as a RoM.</w:t>
+        <w:t xml:space="preserve">measure, plotting the mean morphine consumption in the experimental versus the control group for each study, on the logarithmic scale, (in mg morphine equivalent). Studies are shape (and color) coded by surgery group and sized by the weight studies were given in the meta-regression. Studies below the dashed diagonal demonstrated benefit. Studies are sprayed around the black regression line, seemingly at random. The regression line has a slope of about one, reflecting that this meta-regression explains only 2% of the between study variability. Hence baseline risk does not explain between-study differences in mean morphine reductions, when outcomes are expressed as a RoM.</w:t>
       </w:r>
     </w:p>
     <w:p>
@@ -2747,7 +2747,7 @@
     </w:lvl>
   </w:abstractNum>
   <w:abstractNum w:abstractNumId="990">
-    <w:nsid w:val="401eae8d"/>
+    <w:nsid w:val="f03f30b2"/>
     <w:multiLevelType w:val="multilevel"/>
     <w:lvl w:ilvl="0">
       <w:numFmt w:val="bullet"/>
@@ -2828,7 +2828,7 @@
     </w:lvl>
   </w:abstractNum>
   <w:abstractNum w:abstractNumId="991">
-    <w:nsid w:val="18ab943e"/>
+    <w:nsid w:val="5b9c7771"/>
     <w:multiLevelType w:val="multilevel"/>
     <w:lvl w:ilvl="0">
       <w:numFmt w:val="bullet"/>

</xml_diff>

<commit_message>
correcting the text regarding the logarithmic scale
</commit_message>
<xml_diff>
--- a/Editorial_AA_2017_AndreaePaceTextonly.docx
+++ b/Editorial_AA_2017_AndreaePaceTextonly.docx
@@ -607,7 +607,7 @@
         <w:t xml:space="preserve"> </w:t>
       </w:r>
       <w:r>
-        <w:t xml:space="preserve">transformation, as we plotted the means in the experimental versus the control group for each study on the</w:t>
+        <w:t xml:space="preserve">transformation, hence, on the</w:t>
       </w:r>
       <w:r>
         <w:t xml:space="preserve"> </w:t>
@@ -619,7 +619,7 @@
         <w:t xml:space="preserve">logarithmic scale</w:t>
       </w:r>
       <w:r>
-        <w:t xml:space="preserve">. We shape and color coded studies by surgery group and sized them by the weight studies were given in the meta-regression. Studies below the dashed diagonal demonstrated benefit. However, studies are sprayed around the black regression line, which has almost a slope of one. In conclusion, and in contrast to Doleman et alt</w:t>
+        <w:t xml:space="preserve">, we plotted the means in the experimental versus the control group for each study. We shape and color coded studies by surgery group and sized them by the weight studies were given in the meta-regression. Studies below the dashed diagonal demonstrated benefit. However, studies are sprayed around the black regression line, which has almost a slope of one. In conclusion, and in contrast to Doleman et alt</w:t>
       </w:r>
       <w:r>
         <w:rPr>
@@ -1110,7 +1110,7 @@
         <w:t xml:space="preserve"> </w:t>
       </w:r>
       <w:r>
-        <w:t xml:space="preserve">measure, plotting the mean morphine consumption in the experimental versus the control group for each study, on the logarithmic scale, (in mg morphine equivalent). Studies are shape (and color) coded by surgery group and sized by the weight studies were given in the meta-regression. Studies below the dashed diagonal demonstrated benefit. Studies are sprayed around the black regression line, seemingly at random. The regression line has a slope of about one, reflecting that this meta-regression explains only 2% of the between study variability. Hence baseline risk does not explain between-study differences in mean morphine reductions, when outcomes are expressed as a RoM.</w:t>
+        <w:t xml:space="preserve">measure. On the logarithmic scale, (in mg morphine equivalent), we plotted the mean morphine consumption in the experimental versus the control group for each study. Studies are shape (and color) coded by surgery group and sized by the weight studies were given in the meta-regression. Studies below the dashed diagonal demonstrated benefit. Studies are sprayed around the black regression line, seemingly at random. The regression line has a slope of about one, reflecting that this meta-regression explains only 2% of the between study variability. Hence baseline risk does not explain between-study differences in mean morphine reductions, when outcomes are expressed as a RoM.</w:t>
       </w:r>
     </w:p>
     <w:p>
@@ -2760,7 +2760,7 @@
     </w:lvl>
   </w:abstractNum>
   <w:abstractNum w:abstractNumId="990">
-    <w:nsid w:val="1a1767f1"/>
+    <w:nsid w:val="5fa79643"/>
     <w:multiLevelType w:val="multilevel"/>
     <w:lvl w:ilvl="0">
       <w:numFmt w:val="bullet"/>
@@ -2841,7 +2841,7 @@
     </w:lvl>
   </w:abstractNum>
   <w:abstractNum w:abstractNumId="991">
-    <w:nsid w:val="e1848cb2"/>
+    <w:nsid w:val="6592bef1"/>
     <w:multiLevelType w:val="multilevel"/>
     <w:lvl w:ilvl="0">
       <w:numFmt w:val="bullet"/>

</xml_diff>